<commit_message>
Attaching the pdf version
</commit_message>
<xml_diff>
--- a/iea-aie2020/Sample outputs.docx
+++ b/iea-aie2020/Sample outputs.docx
@@ -86,9 +86,12 @@
                 <w:rFonts w:ascii="Times New Roman" w:hAnsi="Times New Roman" w:cs="Times New Roman"/>
                 <w:sz w:val="20"/>
                 <w:szCs w:val="20"/>
+                <w:highlight w:val="green"/>
               </w:rPr>
               <w:t>no_error</w:t>
             </w:r>
+            <w:bookmarkStart w:id="0" w:name="_GoBack"/>
+            <w:bookmarkEnd w:id="0"/>
             <w:proofErr w:type="spellEnd"/>
             <w:r>
               <w:rPr>
@@ -1504,15 +1507,7 @@
                 <w:sz w:val="20"/>
                 <w:szCs w:val="20"/>
               </w:rPr>
-              <w:t xml:space="preserve"> </w:t>
-            </w:r>
-            <w:r>
-              <w:rPr>
-                <w:rFonts w:ascii="Times New Roman" w:hAnsi="Times New Roman" w:cs="Times New Roman"/>
-                <w:sz w:val="20"/>
-                <w:szCs w:val="20"/>
-              </w:rPr>
-              <w:t xml:space="preserve">[PROPRIETARY TRANSACTION IDENTIFICATION value] is not present in database or </w:t>
+              <w:t xml:space="preserve"> [PROPRIETARY TRANSACTION IDENTIFICATION value] is not present in database or </w:t>
             </w:r>
             <w:r>
               <w:rPr>
@@ -2125,8 +2120,6 @@
           <w:szCs w:val="20"/>
         </w:rPr>
       </w:pPr>
-      <w:bookmarkStart w:id="0" w:name="_GoBack"/>
-      <w:bookmarkEnd w:id="0"/>
     </w:p>
     <w:p>
       <w:pPr>
@@ -2182,6 +2175,7 @@
                 <w:rFonts w:ascii="Times New Roman" w:hAnsi="Times New Roman" w:cs="Times New Roman"/>
                 <w:sz w:val="20"/>
                 <w:szCs w:val="20"/>
+                <w:highlight w:val="red"/>
               </w:rPr>
               <w:t>an_error</w:t>
             </w:r>
@@ -2983,6 +2977,7 @@
                 <w:rFonts w:ascii="Times New Roman" w:hAnsi="Times New Roman" w:cs="Times New Roman"/>
                 <w:sz w:val="20"/>
                 <w:szCs w:val="20"/>
+                <w:highlight w:val="green"/>
               </w:rPr>
               <w:t>no_error</w:t>
             </w:r>
@@ -3448,17 +3443,8 @@
                 <w:sz w:val="20"/>
                 <w:szCs w:val="20"/>
               </w:rPr>
-              <w:t>MetaData:</w:t>
-            </w:r>
-          </w:p>
-          <w:p>
-            <w:pPr>
-              <w:rPr>
-                <w:rFonts w:ascii="Times New Roman" w:hAnsi="Times New Roman" w:cs="Times New Roman"/>
-                <w:sz w:val="20"/>
-                <w:szCs w:val="20"/>
-              </w:rPr>
-            </w:pPr>
+              <w:t>MetaData</w:t>
+            </w:r>
             <w:proofErr w:type="spellEnd"/>
             <w:r>
               <w:rPr>
@@ -3466,6 +3452,23 @@
                 <w:sz w:val="20"/>
                 <w:szCs w:val="20"/>
               </w:rPr>
+              <w:t>:</w:t>
+            </w:r>
+          </w:p>
+          <w:p>
+            <w:pPr>
+              <w:rPr>
+                <w:rFonts w:ascii="Times New Roman" w:hAnsi="Times New Roman" w:cs="Times New Roman"/>
+                <w:sz w:val="20"/>
+                <w:szCs w:val="20"/>
+              </w:rPr>
+            </w:pPr>
+            <w:r>
+              <w:rPr>
+                <w:rFonts w:ascii="Times New Roman" w:hAnsi="Times New Roman" w:cs="Times New Roman"/>
+                <w:sz w:val="20"/>
+                <w:szCs w:val="20"/>
+              </w:rPr>
               <w:tab/>
             </w:r>
             <w:r>
@@ -4182,17 +4185,8 @@
                 <w:sz w:val="20"/>
                 <w:szCs w:val="20"/>
               </w:rPr>
-              <w:t>MetaData:</w:t>
-            </w:r>
-          </w:p>
-          <w:p>
-            <w:pPr>
-              <w:rPr>
-                <w:rFonts w:ascii="Times New Roman" w:hAnsi="Times New Roman" w:cs="Times New Roman"/>
-                <w:sz w:val="20"/>
-                <w:szCs w:val="20"/>
-              </w:rPr>
-            </w:pPr>
+              <w:t>MetaData</w:t>
+            </w:r>
             <w:proofErr w:type="spellEnd"/>
             <w:r>
               <w:rPr>
@@ -4200,6 +4194,23 @@
                 <w:sz w:val="20"/>
                 <w:szCs w:val="20"/>
               </w:rPr>
+              <w:t>:</w:t>
+            </w:r>
+          </w:p>
+          <w:p>
+            <w:pPr>
+              <w:rPr>
+                <w:rFonts w:ascii="Times New Roman" w:hAnsi="Times New Roman" w:cs="Times New Roman"/>
+                <w:sz w:val="20"/>
+                <w:szCs w:val="20"/>
+              </w:rPr>
+            </w:pPr>
+            <w:r>
+              <w:rPr>
+                <w:rFonts w:ascii="Times New Roman" w:hAnsi="Times New Roman" w:cs="Times New Roman"/>
+                <w:sz w:val="20"/>
+                <w:szCs w:val="20"/>
+              </w:rPr>
               <w:tab/>
             </w:r>
             <w:r>
@@ -4545,17 +4556,8 @@
                 <w:sz w:val="20"/>
                 <w:szCs w:val="20"/>
               </w:rPr>
-              <w:t>MetaData:</w:t>
-            </w:r>
-          </w:p>
-          <w:p>
-            <w:pPr>
-              <w:rPr>
-                <w:rFonts w:ascii="Times New Roman" w:hAnsi="Times New Roman" w:cs="Times New Roman"/>
-                <w:sz w:val="20"/>
-                <w:szCs w:val="20"/>
-              </w:rPr>
-            </w:pPr>
+              <w:t>MetaData</w:t>
+            </w:r>
             <w:proofErr w:type="spellEnd"/>
             <w:r>
               <w:rPr>
@@ -4563,6 +4565,23 @@
                 <w:sz w:val="20"/>
                 <w:szCs w:val="20"/>
               </w:rPr>
+              <w:t>:</w:t>
+            </w:r>
+          </w:p>
+          <w:p>
+            <w:pPr>
+              <w:rPr>
+                <w:rFonts w:ascii="Times New Roman" w:hAnsi="Times New Roman" w:cs="Times New Roman"/>
+                <w:sz w:val="20"/>
+                <w:szCs w:val="20"/>
+              </w:rPr>
+            </w:pPr>
+            <w:r>
+              <w:rPr>
+                <w:rFonts w:ascii="Times New Roman" w:hAnsi="Times New Roman" w:cs="Times New Roman"/>
+                <w:sz w:val="20"/>
+                <w:szCs w:val="20"/>
+              </w:rPr>
               <w:tab/>
             </w:r>
             <w:r>
@@ -4899,17 +4918,8 @@
                 <w:sz w:val="20"/>
                 <w:szCs w:val="20"/>
               </w:rPr>
-              <w:t>MetaData:</w:t>
-            </w:r>
-          </w:p>
-          <w:p>
-            <w:pPr>
-              <w:rPr>
-                <w:rFonts w:ascii="Times New Roman" w:hAnsi="Times New Roman" w:cs="Times New Roman"/>
-                <w:sz w:val="20"/>
-                <w:szCs w:val="20"/>
-              </w:rPr>
-            </w:pPr>
+              <w:t>MetaData</w:t>
+            </w:r>
             <w:proofErr w:type="spellEnd"/>
             <w:r>
               <w:rPr>
@@ -4917,6 +4927,23 @@
                 <w:sz w:val="20"/>
                 <w:szCs w:val="20"/>
               </w:rPr>
+              <w:t>:</w:t>
+            </w:r>
+          </w:p>
+          <w:p>
+            <w:pPr>
+              <w:rPr>
+                <w:rFonts w:ascii="Times New Roman" w:hAnsi="Times New Roman" w:cs="Times New Roman"/>
+                <w:sz w:val="20"/>
+                <w:szCs w:val="20"/>
+              </w:rPr>
+            </w:pPr>
+            <w:r>
+              <w:rPr>
+                <w:rFonts w:ascii="Times New Roman" w:hAnsi="Times New Roman" w:cs="Times New Roman"/>
+                <w:sz w:val="20"/>
+                <w:szCs w:val="20"/>
+              </w:rPr>
               <w:tab/>
             </w:r>
             <w:r>
@@ -5251,18 +5278,26 @@
                 <w:sz w:val="20"/>
                 <w:szCs w:val="20"/>
               </w:rPr>
-              <w:t>MetaData:</w:t>
-            </w:r>
-          </w:p>
-          <w:p>
-            <w:pPr>
-              <w:rPr>
-                <w:rFonts w:ascii="Times New Roman" w:hAnsi="Times New Roman" w:cs="Times New Roman"/>
-                <w:sz w:val="20"/>
-                <w:szCs w:val="20"/>
-              </w:rPr>
-            </w:pPr>
+              <w:t>MetaData</w:t>
+            </w:r>
             <w:proofErr w:type="spellEnd"/>
+            <w:r>
+              <w:rPr>
+                <w:rFonts w:ascii="Times New Roman" w:hAnsi="Times New Roman" w:cs="Times New Roman"/>
+                <w:sz w:val="20"/>
+                <w:szCs w:val="20"/>
+              </w:rPr>
+              <w:t>:</w:t>
+            </w:r>
+          </w:p>
+          <w:p>
+            <w:pPr>
+              <w:rPr>
+                <w:rFonts w:ascii="Times New Roman" w:hAnsi="Times New Roman" w:cs="Times New Roman"/>
+                <w:sz w:val="20"/>
+                <w:szCs w:val="20"/>
+              </w:rPr>
+            </w:pPr>
             <w:r>
               <w:rPr>
                 <w:rFonts w:ascii="Times New Roman" w:hAnsi="Times New Roman" w:cs="Times New Roman"/>
@@ -5903,6 +5938,17 @@
       </w:tblBorders>
     </w:tblPr>
   </w:style>
+  <w:style w:type="paragraph" w:styleId="ListParagraph">
+    <w:name w:val="List Paragraph"/>
+    <w:basedOn w:val="Normal"/>
+    <w:uiPriority w:val="34"/>
+    <w:qFormat/>
+    <w:rsid w:val="00EC655C"/>
+    <w:pPr>
+      <w:ind w:left="720"/>
+      <w:contextualSpacing/>
+    </w:pPr>
+  </w:style>
 </w:styles>
 </file>
 

</xml_diff>